<commit_message>
Ajout png et screen dans ivrable
</commit_message>
<xml_diff>
--- a/Livrable1.docx
+++ b/Livrable1.docx
@@ -2051,25 +2051,11 @@
     </w:p>
     <w:p>
       <w:pPr>
-        <w:jc w:val="both"/>
-      </w:pPr>
-    </w:p>
-    <w:p>
-      <w:pPr>
-        <w:jc w:val="both"/>
-      </w:pPr>
-    </w:p>
-    <w:p>
-      <w:pPr>
-        <w:jc w:val="both"/>
-      </w:pPr>
-    </w:p>
-    <w:p>
-      <w:pPr>
         <w:pStyle w:val="Titre1"/>
       </w:pPr>
       <w:bookmarkStart w:id="9" w:name="_Toc403034569"/>
       <w:r>
+        <w:lastRenderedPageBreak/>
         <w:t>I. Diagramme de cas d’utilisation</w:t>
       </w:r>
       <w:bookmarkEnd w:id="9"/>
@@ -2086,9 +2072,77 @@
       <w:r>
         <w:rPr>
           <w:rFonts w:ascii="Times New Roman" w:hAnsi="Times New Roman" w:cs="Times New Roman"/>
+          <w:noProof/>
           <w:sz w:val="24"/>
           <w:szCs w:val="24"/>
         </w:rPr>
+        <w:drawing>
+          <wp:inline distT="0" distB="0" distL="0" distR="0">
+            <wp:extent cx="7615451" cy="5916242"/>
+            <wp:effectExtent l="0" t="7620" r="0" b="0"/>
+            <wp:docPr id="1" name="Image 1"/>
+            <wp:cNvGraphicFramePr>
+              <a:graphicFrameLocks xmlns:a="http://schemas.openxmlformats.org/drawingml/2006/main" noChangeAspect="1"/>
+            </wp:cNvGraphicFramePr>
+            <a:graphic xmlns:a="http://schemas.openxmlformats.org/drawingml/2006/main">
+              <a:graphicData uri="http://schemas.openxmlformats.org/drawingml/2006/picture">
+                <pic:pic xmlns:pic="http://schemas.openxmlformats.org/drawingml/2006/picture">
+                  <pic:nvPicPr>
+                    <pic:cNvPr id="0" name="Diagrammedecasdutilisation.png"/>
+                    <pic:cNvPicPr/>
+                  </pic:nvPicPr>
+                  <pic:blipFill rotWithShape="1">
+                    <a:blip r:embed="rId10">
+                      <a:extLst>
+                        <a:ext uri="{28A0092B-C50C-407E-A947-70E740481C1C}">
+                          <a14:useLocalDpi xmlns:a14="http://schemas.microsoft.com/office/drawing/2010/main" val="0"/>
+                        </a:ext>
+                      </a:extLst>
+                    </a:blip>
+                    <a:srcRect l="3129"/>
+                    <a:stretch/>
+                  </pic:blipFill>
+                  <pic:spPr bwMode="auto">
+                    <a:xfrm rot="5400000">
+                      <a:off x="0" y="0"/>
+                      <a:ext cx="7622426" cy="5921661"/>
+                    </a:xfrm>
+                    <a:prstGeom prst="rect">
+                      <a:avLst/>
+                    </a:prstGeom>
+                    <a:ln>
+                      <a:noFill/>
+                    </a:ln>
+                    <a:extLst>
+                      <a:ext uri="{53640926-AAD7-44D8-BBD7-CCE9431645EC}">
+                        <a14:shadowObscured xmlns:a14="http://schemas.microsoft.com/office/drawing/2010/main"/>
+                      </a:ext>
+                    </a:extLst>
+                  </pic:spPr>
+                </pic:pic>
+              </a:graphicData>
+            </a:graphic>
+          </wp:inline>
+        </w:drawing>
+      </w:r>
+      <w:bookmarkStart w:id="10" w:name="_GoBack"/>
+      <w:bookmarkEnd w:id="10"/>
+    </w:p>
+    <w:p>
+      <w:pPr>
+        <w:rPr>
+          <w:rFonts w:ascii="Times New Roman" w:hAnsi="Times New Roman" w:cs="Times New Roman"/>
+          <w:sz w:val="24"/>
+          <w:szCs w:val="24"/>
+        </w:rPr>
+      </w:pPr>
+      <w:r>
+        <w:rPr>
+          <w:rFonts w:ascii="Times New Roman" w:hAnsi="Times New Roman" w:cs="Times New Roman"/>
+          <w:sz w:val="24"/>
+          <w:szCs w:val="24"/>
+        </w:rPr>
+        <w:lastRenderedPageBreak/>
         <w:t xml:space="preserve">Le cas d’utilisation </w:t>
       </w:r>
       <w:r>
@@ -2336,7 +2390,6 @@
         <w:pStyle w:val="NormalWeb"/>
       </w:pPr>
       <w:r>
-        <w:lastRenderedPageBreak/>
         <w:t xml:space="preserve">· </w:t>
       </w:r>
       <w:r>
@@ -2388,6 +2441,7 @@
         <w:pStyle w:val="NormalWeb"/>
       </w:pPr>
       <w:r>
+        <w:lastRenderedPageBreak/>
         <w:t>1</w:t>
       </w:r>
       <w:r>
@@ -2761,6 +2815,7 @@
         <w:pStyle w:val="NormalWeb"/>
       </w:pPr>
       <w:r>
+        <w:lastRenderedPageBreak/>
         <w:t xml:space="preserve">· </w:t>
       </w:r>
       <w:r>
@@ -2818,36 +2873,230 @@
         <w:t xml:space="preserve"> La personne clique sur «Quitter le jeu».</w:t>
       </w:r>
     </w:p>
+    <w:p>
+      <w:pPr>
+        <w:pStyle w:val="NormalWeb"/>
+      </w:pPr>
+    </w:p>
+    <w:p>
+      <w:pPr>
+        <w:pStyle w:val="NormalWeb"/>
+      </w:pPr>
+    </w:p>
+    <w:p>
+      <w:pPr>
+        <w:pStyle w:val="NormalWeb"/>
+      </w:pPr>
+    </w:p>
+    <w:p>
+      <w:pPr>
+        <w:pStyle w:val="NormalWeb"/>
+      </w:pPr>
+    </w:p>
+    <w:p>
+      <w:pPr>
+        <w:pStyle w:val="NormalWeb"/>
+      </w:pPr>
+    </w:p>
+    <w:p>
+      <w:pPr>
+        <w:pStyle w:val="NormalWeb"/>
+      </w:pPr>
+    </w:p>
+    <w:p>
+      <w:pPr>
+        <w:pStyle w:val="NormalWeb"/>
+      </w:pPr>
+    </w:p>
+    <w:p>
+      <w:pPr>
+        <w:pStyle w:val="NormalWeb"/>
+      </w:pPr>
+    </w:p>
+    <w:p>
+      <w:pPr>
+        <w:pStyle w:val="NormalWeb"/>
+      </w:pPr>
+    </w:p>
+    <w:p>
+      <w:pPr>
+        <w:pStyle w:val="NormalWeb"/>
+      </w:pPr>
+    </w:p>
+    <w:p>
+      <w:pPr>
+        <w:pStyle w:val="NormalWeb"/>
+      </w:pPr>
+    </w:p>
+    <w:p>
+      <w:pPr>
+        <w:pStyle w:val="NormalWeb"/>
+      </w:pPr>
+    </w:p>
+    <w:p>
+      <w:pPr>
+        <w:pStyle w:val="NormalWeb"/>
+      </w:pPr>
+    </w:p>
+    <w:p>
+      <w:pPr>
+        <w:pStyle w:val="NormalWeb"/>
+      </w:pPr>
+    </w:p>
+    <w:p>
+      <w:pPr>
+        <w:pStyle w:val="NormalWeb"/>
+      </w:pPr>
+    </w:p>
+    <w:p>
+      <w:pPr>
+        <w:pStyle w:val="NormalWeb"/>
+      </w:pPr>
+    </w:p>
+    <w:p>
+      <w:pPr>
+        <w:pStyle w:val="NormalWeb"/>
+      </w:pPr>
+    </w:p>
+    <w:p>
+      <w:pPr>
+        <w:pStyle w:val="NormalWeb"/>
+      </w:pPr>
+    </w:p>
+    <w:p>
+      <w:pPr>
+        <w:pStyle w:val="NormalWeb"/>
+      </w:pPr>
+    </w:p>
     <w:p/>
     <w:p>
       <w:pPr>
         <w:pStyle w:val="Titre1"/>
       </w:pPr>
-      <w:bookmarkStart w:id="10" w:name="_Toc403034570"/>
+      <w:bookmarkStart w:id="11" w:name="_Toc403034570"/>
       <w:r>
         <w:t>II. Diagramme de classes</w:t>
       </w:r>
-      <w:bookmarkEnd w:id="10"/>
+      <w:bookmarkEnd w:id="11"/>
     </w:p>
     <w:p/>
+    <w:p>
+      <w:r>
+        <w:rPr>
+          <w:noProof/>
+        </w:rPr>
+        <w:drawing>
+          <wp:inline distT="0" distB="0" distL="0" distR="0">
+            <wp:extent cx="7388442" cy="5971807"/>
+            <wp:effectExtent l="0" t="0" r="0" b="0"/>
+            <wp:docPr id="2" name="Image 2"/>
+            <wp:cNvGraphicFramePr>
+              <a:graphicFrameLocks xmlns:a="http://schemas.openxmlformats.org/drawingml/2006/main" noChangeAspect="1"/>
+            </wp:cNvGraphicFramePr>
+            <a:graphic xmlns:a="http://schemas.openxmlformats.org/drawingml/2006/main">
+              <a:graphicData uri="http://schemas.openxmlformats.org/drawingml/2006/picture">
+                <pic:pic xmlns:pic="http://schemas.openxmlformats.org/drawingml/2006/picture">
+                  <pic:nvPicPr>
+                    <pic:cNvPr id="0" name="Diagrammedeclasses.png"/>
+                    <pic:cNvPicPr/>
+                  </pic:nvPicPr>
+                  <pic:blipFill rotWithShape="1">
+                    <a:blip r:embed="rId11">
+                      <a:extLst>
+                        <a:ext uri="{28A0092B-C50C-407E-A947-70E740481C1C}">
+                          <a14:useLocalDpi xmlns:a14="http://schemas.microsoft.com/office/drawing/2010/main" val="0"/>
+                        </a:ext>
+                      </a:extLst>
+                    </a:blip>
+                    <a:srcRect l="9368" r="9962" b="25528"/>
+                    <a:stretch/>
+                  </pic:blipFill>
+                  <pic:spPr bwMode="auto">
+                    <a:xfrm rot="5400000">
+                      <a:off x="0" y="0"/>
+                      <a:ext cx="7410367" cy="5989528"/>
+                    </a:xfrm>
+                    <a:prstGeom prst="rect">
+                      <a:avLst/>
+                    </a:prstGeom>
+                    <a:ln>
+                      <a:noFill/>
+                    </a:ln>
+                    <a:extLst>
+                      <a:ext uri="{53640926-AAD7-44D8-BBD7-CCE9431645EC}">
+                        <a14:shadowObscured xmlns:a14="http://schemas.microsoft.com/office/drawing/2010/main"/>
+                      </a:ext>
+                    </a:extLst>
+                  </pic:spPr>
+                </pic:pic>
+              </a:graphicData>
+            </a:graphic>
+          </wp:inline>
+        </w:drawing>
+      </w:r>
+    </w:p>
     <w:p/>
     <w:p>
       <w:pPr>
         <w:pStyle w:val="Titre1"/>
       </w:pPr>
-      <w:bookmarkStart w:id="11" w:name="_Toc403034571"/>
+      <w:bookmarkStart w:id="12" w:name="_Toc403034571"/>
       <w:r>
         <w:t>III. Diagramme de sé</w:t>
       </w:r>
       <w:r>
         <w:t>quence</w:t>
       </w:r>
-      <w:bookmarkEnd w:id="11"/>
-    </w:p>
-    <w:p>
-      <w:pPr>
-        <w:ind w:firstLine="708"/>
-      </w:pPr>
+      <w:bookmarkEnd w:id="12"/>
+    </w:p>
+    <w:p/>
+    <w:p>
+      <w:r>
+        <w:rPr>
+          <w:noProof/>
+        </w:rPr>
+        <w:drawing>
+          <wp:inline distT="0" distB="0" distL="0" distR="0">
+            <wp:extent cx="7443701" cy="5950424"/>
+            <wp:effectExtent l="0" t="0" r="8890" b="0"/>
+            <wp:docPr id="3" name="Image 3"/>
+            <wp:cNvGraphicFramePr>
+              <a:graphicFrameLocks xmlns:a="http://schemas.openxmlformats.org/drawingml/2006/main" noChangeAspect="1"/>
+            </wp:cNvGraphicFramePr>
+            <a:graphic xmlns:a="http://schemas.openxmlformats.org/drawingml/2006/main">
+              <a:graphicData uri="http://schemas.openxmlformats.org/drawingml/2006/picture">
+                <pic:pic xmlns:pic="http://schemas.openxmlformats.org/drawingml/2006/picture">
+                  <pic:nvPicPr>
+                    <pic:cNvPr id="0" name="Diagrammedeséquence.png"/>
+                    <pic:cNvPicPr/>
+                  </pic:nvPicPr>
+                  <pic:blipFill>
+                    <a:blip r:embed="rId12">
+                      <a:extLst>
+                        <a:ext uri="{28A0092B-C50C-407E-A947-70E740481C1C}">
+                          <a14:useLocalDpi xmlns:a14="http://schemas.microsoft.com/office/drawing/2010/main" val="0"/>
+                        </a:ext>
+                      </a:extLst>
+                    </a:blip>
+                    <a:stretch>
+                      <a:fillRect/>
+                    </a:stretch>
+                  </pic:blipFill>
+                  <pic:spPr>
+                    <a:xfrm rot="5400000">
+                      <a:off x="0" y="0"/>
+                      <a:ext cx="7482182" cy="5981185"/>
+                    </a:xfrm>
+                    <a:prstGeom prst="rect">
+                      <a:avLst/>
+                    </a:prstGeom>
+                  </pic:spPr>
+                </pic:pic>
+              </a:graphicData>
+            </a:graphic>
+          </wp:inline>
+        </w:drawing>
+      </w:r>
     </w:p>
     <w:p>
       <w:pPr>
@@ -2862,6 +3111,7 @@
           <w:rFonts w:ascii="Times New Roman" w:hAnsi="Times New Roman" w:cs="Times New Roman"/>
           <w:sz w:val="24"/>
         </w:rPr>
+        <w:lastRenderedPageBreak/>
         <w:t xml:space="preserve">Le diagramme de séquence permet de savoir comment fonctionne l’application. </w:t>
       </w:r>
     </w:p>
@@ -2896,8 +3146,6 @@
         </w:rPr>
         <w:t xml:space="preserve">Après le jeu de carte (ou les jeux de cartes sont) est mélangé(s) puis distribué(s). Chaque zone de jeu de chaque joueur reçoit trois cartes sauf la pioche qui reçoit le reste du tas de cartes. </w:t>
       </w:r>
-      <w:bookmarkStart w:id="12" w:name="_GoBack"/>
-      <w:bookmarkEnd w:id="12"/>
     </w:p>
     <w:p>
       <w:pPr>
@@ -3080,8 +3328,8 @@
       </w:pPr>
     </w:p>
     <w:sectPr>
-      <w:headerReference w:type="default" r:id="rId10"/>
-      <w:footerReference w:type="default" r:id="rId11"/>
+      <w:headerReference w:type="default" r:id="rId13"/>
+      <w:footerReference w:type="default" r:id="rId14"/>
       <w:pgSz w:w="12240" w:h="15840"/>
       <w:pgMar w:top="1440" w:right="1440" w:bottom="1440" w:left="1440" w:header="720" w:footer="720" w:gutter="0"/>
       <w:cols w:space="720"/>
@@ -3134,7 +3382,7 @@
       <w:rPr>
         <w:noProof/>
       </w:rPr>
-      <w:t>6</w:t>
+      <w:t>4</w:t>
     </w:r>
     <w:r>
       <w:fldChar w:fldCharType="end"/>
@@ -10138,7 +10386,7 @@
   <a:extraClrSchemeLst/>
   <a:extLst>
     <a:ext uri="{05A4C25C-085E-4340-85A3-A5531E510DB2}">
-      <thm15:themeFamily xmlns:thm15="http://schemas.microsoft.com/office/thememl/2012/main" xmlns="" name="Office Theme" id="{62F939B6-93AF-4DB8-9C6B-D6C7DFDC589F}" vid="{4A3C46E8-61CC-4603-A589-7422A47A8E4A}"/>
+      <thm15:themeFamily xmlns="" xmlns:thm15="http://schemas.microsoft.com/office/thememl/2012/main" name="Office Theme" id="{62F939B6-93AF-4DB8-9C6B-D6C7DFDC589F}" vid="{4A3C46E8-61CC-4603-A589-7422A47A8E4A}"/>
     </a:ext>
   </a:extLst>
 </a:theme>
@@ -10149,7 +10397,7 @@
 </file>
 
 <file path=customXml/itemProps1.xml><?xml version="1.0" encoding="utf-8"?>
-<ds:datastoreItem xmlns:ds="http://schemas.openxmlformats.org/officeDocument/2006/customXml" ds:itemID="{30CDBD60-8443-414A-8266-8DFE3E122A6A}">
+<ds:datastoreItem xmlns:ds="http://schemas.openxmlformats.org/officeDocument/2006/customXml" ds:itemID="{AF860ABC-3E81-46E6-ADA7-906DED2CEF0B}">
   <ds:schemaRefs>
     <ds:schemaRef ds:uri="http://schemas.openxmlformats.org/officeDocument/2006/bibliography"/>
   </ds:schemaRefs>

</xml_diff>